<commit_message>
Added RIDs to written requirements
</commit_message>
<xml_diff>
--- a/Written Requirements.docx
+++ b/Written Requirements.docx
@@ -1048,7 +1048,15 @@
                 <w:sz w:val="24"/>
                 <w:szCs w:val="24"/>
               </w:rPr>
-              <w:t>Added Professor Graham’s Suggestions</w:t>
+              <w:t>Added Professor Graham’s Suggestion</w:t>
+            </w:r>
+            <w:r>
+              <w:rPr>
+                <w:rFonts w:ascii="Times New Roman" w:hAnsi="Times New Roman" w:cs="Times New Roman"/>
+                <w:sz w:val="24"/>
+                <w:szCs w:val="24"/>
+              </w:rPr>
+              <w:t>s</w:t>
             </w:r>
           </w:p>
         </w:tc>
@@ -1123,7 +1131,23 @@
                 <w:sz w:val="24"/>
                 <w:szCs w:val="24"/>
               </w:rPr>
-              <w:t>4/02/18</w:t>
+              <w:t>4/0</w:t>
+            </w:r>
+            <w:r>
+              <w:rPr>
+                <w:rFonts w:ascii="Times New Roman" w:hAnsi="Times New Roman" w:cs="Times New Roman"/>
+                <w:sz w:val="24"/>
+                <w:szCs w:val="24"/>
+              </w:rPr>
+              <w:t>2</w:t>
+            </w:r>
+            <w:r>
+              <w:rPr>
+                <w:rFonts w:ascii="Times New Roman" w:hAnsi="Times New Roman" w:cs="Times New Roman"/>
+                <w:sz w:val="24"/>
+                <w:szCs w:val="24"/>
+              </w:rPr>
+              <w:t>/18</w:t>
             </w:r>
           </w:p>
         </w:tc>
@@ -1275,7 +1299,151 @@
                 <w:sz w:val="24"/>
                 <w:szCs w:val="24"/>
               </w:rPr>
-              <w:t>4/02/18</w:t>
+              <w:t>4/0</w:t>
+            </w:r>
+            <w:r>
+              <w:rPr>
+                <w:rFonts w:ascii="Times New Roman" w:hAnsi="Times New Roman" w:cs="Times New Roman"/>
+                <w:sz w:val="24"/>
+                <w:szCs w:val="24"/>
+              </w:rPr>
+              <w:t>2</w:t>
+            </w:r>
+            <w:r>
+              <w:rPr>
+                <w:rFonts w:ascii="Times New Roman" w:hAnsi="Times New Roman" w:cs="Times New Roman"/>
+                <w:sz w:val="24"/>
+                <w:szCs w:val="24"/>
+              </w:rPr>
+              <w:t>/18</w:t>
+            </w:r>
+          </w:p>
+        </w:tc>
+      </w:tr>
+      <w:tr>
+        <w:trPr>
+          <w:trHeight w:val="373"/>
+        </w:trPr>
+        <w:tc>
+          <w:tcPr>
+            <w:tcW w:w="1728" w:type="dxa"/>
+            <w:vAlign w:val="center"/>
+          </w:tcPr>
+          <w:p>
+            <w:pPr>
+              <w:spacing w:after="0"/>
+              <w:rPr>
+                <w:rFonts w:ascii="Times New Roman" w:hAnsi="Times New Roman" w:cs="Times New Roman"/>
+                <w:sz w:val="24"/>
+                <w:szCs w:val="24"/>
+              </w:rPr>
+            </w:pPr>
+            <w:r>
+              <w:rPr>
+                <w:rFonts w:ascii="Times New Roman" w:hAnsi="Times New Roman" w:cs="Times New Roman"/>
+                <w:sz w:val="24"/>
+                <w:szCs w:val="24"/>
+              </w:rPr>
+              <w:t>Maxfield Wilhoite</w:t>
+            </w:r>
+          </w:p>
+        </w:tc>
+        <w:tc>
+          <w:tcPr>
+            <w:tcW w:w="6097" w:type="dxa"/>
+            <w:vAlign w:val="center"/>
+          </w:tcPr>
+          <w:p>
+            <w:pPr>
+              <w:spacing w:after="0"/>
+              <w:rPr>
+                <w:rFonts w:ascii="Times New Roman" w:hAnsi="Times New Roman" w:cs="Times New Roman"/>
+                <w:sz w:val="24"/>
+                <w:szCs w:val="24"/>
+              </w:rPr>
+            </w:pPr>
+            <w:r>
+              <w:rPr>
+                <w:rFonts w:ascii="Times New Roman" w:hAnsi="Times New Roman" w:cs="Times New Roman"/>
+                <w:sz w:val="24"/>
+                <w:szCs w:val="24"/>
+              </w:rPr>
+              <w:t>Added RIDs</w:t>
+            </w:r>
+          </w:p>
+        </w:tc>
+        <w:tc>
+          <w:tcPr>
+            <w:tcW w:w="1260" w:type="dxa"/>
+            <w:vAlign w:val="center"/>
+          </w:tcPr>
+          <w:p>
+            <w:pPr>
+              <w:spacing w:after="0"/>
+              <w:jc w:val="center"/>
+              <w:rPr>
+                <w:rFonts w:ascii="Times New Roman" w:hAnsi="Times New Roman" w:cs="Times New Roman"/>
+                <w:sz w:val="24"/>
+                <w:szCs w:val="24"/>
+              </w:rPr>
+            </w:pPr>
+            <w:r>
+              <w:rPr>
+                <w:rFonts w:ascii="Times New Roman" w:hAnsi="Times New Roman" w:cs="Times New Roman"/>
+                <w:sz w:val="24"/>
+                <w:szCs w:val="24"/>
+              </w:rPr>
+              <w:t>All</w:t>
+            </w:r>
+          </w:p>
+        </w:tc>
+        <w:tc>
+          <w:tcPr>
+            <w:tcW w:w="810" w:type="dxa"/>
+            <w:vAlign w:val="center"/>
+          </w:tcPr>
+          <w:p>
+            <w:pPr>
+              <w:spacing w:after="0"/>
+              <w:jc w:val="center"/>
+              <w:rPr>
+                <w:rFonts w:ascii="Times New Roman" w:hAnsi="Times New Roman" w:cs="Times New Roman"/>
+                <w:sz w:val="24"/>
+                <w:szCs w:val="24"/>
+              </w:rPr>
+            </w:pPr>
+            <w:r>
+              <w:rPr>
+                <w:rFonts w:ascii="Times New Roman" w:hAnsi="Times New Roman" w:cs="Times New Roman"/>
+                <w:sz w:val="24"/>
+                <w:szCs w:val="24"/>
+              </w:rPr>
+              <w:t>6</w:t>
+            </w:r>
+          </w:p>
+        </w:tc>
+        <w:tc>
+          <w:tcPr>
+            <w:tcW w:w="1800" w:type="dxa"/>
+            <w:vAlign w:val="center"/>
+          </w:tcPr>
+          <w:p>
+            <w:pPr>
+              <w:spacing w:after="0"/>
+              <w:jc w:val="center"/>
+              <w:rPr>
+                <w:rFonts w:ascii="Times New Roman" w:hAnsi="Times New Roman" w:cs="Times New Roman"/>
+                <w:sz w:val="24"/>
+                <w:szCs w:val="24"/>
+              </w:rPr>
+            </w:pPr>
+            <w:r>
+              <w:rPr>
+                <w:rFonts w:ascii="Times New Roman" w:hAnsi="Times New Roman" w:cs="Times New Roman"/>
+                <w:sz w:val="24"/>
+                <w:szCs w:val="24"/>
+              </w:rPr>
+              <w:t>4/03/18</w:t>
             </w:r>
           </w:p>
         </w:tc>
@@ -1313,6 +1481,8 @@
         <w:fldChar w:fldCharType="separate"/>
       </w:r>
     </w:p>
+    <w:bookmarkStart w:id="0" w:name="_GoBack"/>
+    <w:bookmarkEnd w:id="0"/>
     <w:p>
       <w:pPr>
         <w:pStyle w:val="TOC1"/>
@@ -1324,76 +1494,122 @@
           <w:noProof/>
         </w:rPr>
       </w:pPr>
-      <w:hyperlink w:anchor="_Toc510475390" w:history="1">
-        <w:r>
-          <w:rPr>
-            <w:rStyle w:val="Hyperlink"/>
-            <w:noProof/>
-          </w:rPr>
-          <w:t>1</w:t>
-        </w:r>
-        <w:r>
-          <w:rPr>
-            <w:noProof/>
-          </w:rPr>
-          <w:tab/>
-        </w:r>
-        <w:r>
-          <w:rPr>
-            <w:rStyle w:val="Hyperlink"/>
-            <w:noProof/>
-          </w:rPr>
-          <w:t>Team Description</w:t>
-        </w:r>
-        <w:r>
-          <w:rPr>
-            <w:noProof/>
-            <w:webHidden/>
-          </w:rPr>
-          <w:tab/>
-        </w:r>
-        <w:r>
-          <w:rPr>
-            <w:noProof/>
-            <w:webHidden/>
-          </w:rPr>
-          <w:fldChar w:fldCharType="begin"/>
-        </w:r>
-        <w:r>
-          <w:rPr>
-            <w:noProof/>
-            <w:webHidden/>
-          </w:rPr>
-          <w:instrText xml:space="preserve"> PAGEREF _Toc510475390 \h </w:instrText>
-        </w:r>
-        <w:r>
-          <w:rPr>
-            <w:noProof/>
-            <w:webHidden/>
-          </w:rPr>
-        </w:r>
-        <w:r>
-          <w:rPr>
-            <w:noProof/>
-            <w:webHidden/>
-          </w:rPr>
-          <w:fldChar w:fldCharType="separate"/>
-        </w:r>
-        <w:r>
-          <w:rPr>
-            <w:noProof/>
-            <w:webHidden/>
-          </w:rPr>
-          <w:t>5</w:t>
-        </w:r>
-        <w:r>
-          <w:rPr>
-            <w:noProof/>
-            <w:webHidden/>
-          </w:rPr>
-          <w:fldChar w:fldCharType="end"/>
-        </w:r>
-      </w:hyperlink>
+      <w:r>
+        <w:rPr>
+          <w:rStyle w:val="Hyperlink"/>
+          <w:noProof/>
+        </w:rPr>
+        <w:lastRenderedPageBreak/>
+        <w:fldChar w:fldCharType="begin"/>
+      </w:r>
+      <w:r>
+        <w:rPr>
+          <w:rStyle w:val="Hyperlink"/>
+          <w:noProof/>
+        </w:rPr>
+        <w:instrText xml:space="preserve"> </w:instrText>
+      </w:r>
+      <w:r>
+        <w:rPr>
+          <w:noProof/>
+        </w:rPr>
+        <w:instrText>HYPERLINK \l "_Toc510528402"</w:instrText>
+      </w:r>
+      <w:r>
+        <w:rPr>
+          <w:rStyle w:val="Hyperlink"/>
+          <w:noProof/>
+        </w:rPr>
+        <w:instrText xml:space="preserve"> </w:instrText>
+      </w:r>
+      <w:r>
+        <w:rPr>
+          <w:rStyle w:val="Hyperlink"/>
+          <w:noProof/>
+        </w:rPr>
+      </w:r>
+      <w:r>
+        <w:rPr>
+          <w:rStyle w:val="Hyperlink"/>
+          <w:noProof/>
+        </w:rPr>
+        <w:fldChar w:fldCharType="separate"/>
+      </w:r>
+      <w:r>
+        <w:rPr>
+          <w:rStyle w:val="Hyperlink"/>
+          <w:noProof/>
+        </w:rPr>
+        <w:t>1</w:t>
+      </w:r>
+      <w:r>
+        <w:rPr>
+          <w:noProof/>
+        </w:rPr>
+        <w:tab/>
+      </w:r>
+      <w:r>
+        <w:rPr>
+          <w:rStyle w:val="Hyperlink"/>
+          <w:noProof/>
+        </w:rPr>
+        <w:t>Team Description</w:t>
+      </w:r>
+      <w:r>
+        <w:rPr>
+          <w:noProof/>
+          <w:webHidden/>
+        </w:rPr>
+        <w:tab/>
+      </w:r>
+      <w:r>
+        <w:rPr>
+          <w:noProof/>
+          <w:webHidden/>
+        </w:rPr>
+        <w:fldChar w:fldCharType="begin"/>
+      </w:r>
+      <w:r>
+        <w:rPr>
+          <w:noProof/>
+          <w:webHidden/>
+        </w:rPr>
+        <w:instrText xml:space="preserve"> PAGEREF _Toc510528402 \h </w:instrText>
+      </w:r>
+      <w:r>
+        <w:rPr>
+          <w:noProof/>
+          <w:webHidden/>
+        </w:rPr>
+      </w:r>
+      <w:r>
+        <w:rPr>
+          <w:noProof/>
+          <w:webHidden/>
+        </w:rPr>
+        <w:fldChar w:fldCharType="separate"/>
+      </w:r>
+      <w:r>
+        <w:rPr>
+          <w:noProof/>
+          <w:webHidden/>
+        </w:rPr>
+        <w:t>5</w:t>
+      </w:r>
+      <w:r>
+        <w:rPr>
+          <w:noProof/>
+          <w:webHidden/>
+        </w:rPr>
+        <w:fldChar w:fldCharType="end"/>
+      </w:r>
+      <w:r>
+        <w:rPr>
+          <w:rStyle w:val="Hyperlink"/>
+          <w:noProof/>
+        </w:rPr>
+        <w:fldChar w:fldCharType="end"/>
+      </w:r>
     </w:p>
     <w:p>
       <w:pPr>
@@ -1406,7 +1622,7 @@
           <w:noProof/>
         </w:rPr>
       </w:pPr>
-      <w:hyperlink w:anchor="_Toc510475391" w:history="1">
+      <w:hyperlink w:anchor="_Toc510528403" w:history="1">
         <w:r>
           <w:rPr>
             <w:rStyle w:val="Hyperlink"/>
@@ -1446,7 +1662,7 @@
             <w:noProof/>
             <w:webHidden/>
           </w:rPr>
-          <w:instrText xml:space="preserve"> PAGEREF _Toc510475391 \h </w:instrText>
+          <w:instrText xml:space="preserve"> PAGEREF _Toc510528403 \h </w:instrText>
         </w:r>
         <w:r>
           <w:rPr>
@@ -1488,7 +1704,7 @@
           <w:noProof/>
         </w:rPr>
       </w:pPr>
-      <w:hyperlink w:anchor="_Toc510475392" w:history="1">
+      <w:hyperlink w:anchor="_Toc510528404" w:history="1">
         <w:r>
           <w:rPr>
             <w:rStyle w:val="Hyperlink"/>
@@ -1528,7 +1744,7 @@
             <w:noProof/>
             <w:webHidden/>
           </w:rPr>
-          <w:instrText xml:space="preserve"> PAGEREF _Toc510475392 \h </w:instrText>
+          <w:instrText xml:space="preserve"> PAGEREF _Toc510528404 \h </w:instrText>
         </w:r>
         <w:r>
           <w:rPr>
@@ -1570,7 +1786,7 @@
           <w:noProof/>
         </w:rPr>
       </w:pPr>
-      <w:hyperlink w:anchor="_Toc510475393" w:history="1">
+      <w:hyperlink w:anchor="_Toc510528405" w:history="1">
         <w:r>
           <w:rPr>
             <w:rStyle w:val="Hyperlink"/>
@@ -1610,7 +1826,7 @@
             <w:noProof/>
             <w:webHidden/>
           </w:rPr>
-          <w:instrText xml:space="preserve"> PAGEREF _Toc510475393 \h </w:instrText>
+          <w:instrText xml:space="preserve"> PAGEREF _Toc510528405 \h </w:instrText>
         </w:r>
         <w:r>
           <w:rPr>
@@ -1652,7 +1868,7 @@
           <w:noProof/>
         </w:rPr>
       </w:pPr>
-      <w:hyperlink w:anchor="_Toc510475394" w:history="1">
+      <w:hyperlink w:anchor="_Toc510528406" w:history="1">
         <w:r>
           <w:rPr>
             <w:rStyle w:val="Hyperlink"/>
@@ -1692,7 +1908,7 @@
             <w:noProof/>
             <w:webHidden/>
           </w:rPr>
-          <w:instrText xml:space="preserve"> PAGEREF _Toc510475394 \h </w:instrText>
+          <w:instrText xml:space="preserve"> PAGEREF _Toc510528406 \h </w:instrText>
         </w:r>
         <w:r>
           <w:rPr>
@@ -1730,7 +1946,7 @@
           <w:noProof/>
         </w:rPr>
       </w:pPr>
-      <w:hyperlink w:anchor="_Toc510475395" w:history="1">
+      <w:hyperlink w:anchor="_Toc510528407" w:history="1">
         <w:r>
           <w:rPr>
             <w:rStyle w:val="Hyperlink"/>
@@ -1770,7 +1986,7 @@
             <w:noProof/>
             <w:webHidden/>
           </w:rPr>
-          <w:instrText xml:space="preserve"> PAGEREF _Toc510475395 \h </w:instrText>
+          <w:instrText xml:space="preserve"> PAGEREF _Toc510528407 \h </w:instrText>
         </w:r>
         <w:r>
           <w:rPr>
@@ -1808,7 +2024,7 @@
           <w:noProof/>
         </w:rPr>
       </w:pPr>
-      <w:hyperlink w:anchor="_Toc510475396" w:history="1">
+      <w:hyperlink w:anchor="_Toc510528408" w:history="1">
         <w:r>
           <w:rPr>
             <w:rStyle w:val="Hyperlink"/>
@@ -1849,7 +2065,7 @@
             <w:noProof/>
             <w:webHidden/>
           </w:rPr>
-          <w:instrText xml:space="preserve"> PAGEREF _Toc510475396 \h </w:instrText>
+          <w:instrText xml:space="preserve"> PAGEREF _Toc510528408 \h </w:instrText>
         </w:r>
         <w:r>
           <w:rPr>
@@ -1891,7 +2107,7 @@
           <w:noProof/>
         </w:rPr>
       </w:pPr>
-      <w:hyperlink w:anchor="_Toc510475397" w:history="1">
+      <w:hyperlink w:anchor="_Toc510528409" w:history="1">
         <w:r>
           <w:rPr>
             <w:rStyle w:val="Hyperlink"/>
@@ -1931,7 +2147,7 @@
             <w:noProof/>
             <w:webHidden/>
           </w:rPr>
-          <w:instrText xml:space="preserve"> PAGEREF _Toc510475397 \h </w:instrText>
+          <w:instrText xml:space="preserve"> PAGEREF _Toc510528409 \h </w:instrText>
         </w:r>
         <w:r>
           <w:rPr>
@@ -1973,7 +2189,7 @@
           <w:noProof/>
         </w:rPr>
       </w:pPr>
-      <w:hyperlink w:anchor="_Toc510475398" w:history="1">
+      <w:hyperlink w:anchor="_Toc510528410" w:history="1">
         <w:r>
           <w:rPr>
             <w:rStyle w:val="Hyperlink"/>
@@ -2013,7 +2229,7 @@
             <w:noProof/>
             <w:webHidden/>
           </w:rPr>
-          <w:instrText xml:space="preserve"> PAGEREF _Toc510475398 \h </w:instrText>
+          <w:instrText xml:space="preserve"> PAGEREF _Toc510528410 \h </w:instrText>
         </w:r>
         <w:r>
           <w:rPr>
@@ -2051,7 +2267,7 @@
           <w:noProof/>
         </w:rPr>
       </w:pPr>
-      <w:hyperlink w:anchor="_Toc510475399" w:history="1">
+      <w:hyperlink w:anchor="_Toc510528411" w:history="1">
         <w:r>
           <w:rPr>
             <w:rStyle w:val="Hyperlink"/>
@@ -2091,7 +2307,7 @@
             <w:noProof/>
             <w:webHidden/>
           </w:rPr>
-          <w:instrText xml:space="preserve"> PAGEREF _Toc510475399 \h </w:instrText>
+          <w:instrText xml:space="preserve"> PAGEREF _Toc510528411 \h </w:instrText>
         </w:r>
         <w:r>
           <w:rPr>
@@ -2129,7 +2345,7 @@
           <w:noProof/>
         </w:rPr>
       </w:pPr>
-      <w:hyperlink w:anchor="_Toc510475400" w:history="1">
+      <w:hyperlink w:anchor="_Toc510528412" w:history="1">
         <w:r>
           <w:rPr>
             <w:rStyle w:val="Hyperlink"/>
@@ -2169,7 +2385,7 @@
             <w:noProof/>
             <w:webHidden/>
           </w:rPr>
-          <w:instrText xml:space="preserve"> PAGEREF _Toc510475400 \h </w:instrText>
+          <w:instrText xml:space="preserve"> PAGEREF _Toc510528412 \h </w:instrText>
         </w:r>
         <w:r>
           <w:rPr>
@@ -2211,7 +2427,7 @@
           <w:noProof/>
         </w:rPr>
       </w:pPr>
-      <w:hyperlink w:anchor="_Toc510475401" w:history="1">
+      <w:hyperlink w:anchor="_Toc510528413" w:history="1">
         <w:r>
           <w:rPr>
             <w:rStyle w:val="Hyperlink"/>
@@ -2251,7 +2467,7 @@
             <w:noProof/>
             <w:webHidden/>
           </w:rPr>
-          <w:instrText xml:space="preserve"> PAGEREF _Toc510475401 \h </w:instrText>
+          <w:instrText xml:space="preserve"> PAGEREF _Toc510528413 \h </w:instrText>
         </w:r>
         <w:r>
           <w:rPr>
@@ -2293,7 +2509,7 @@
           <w:noProof/>
         </w:rPr>
       </w:pPr>
-      <w:hyperlink w:anchor="_Toc510475402" w:history="1">
+      <w:hyperlink w:anchor="_Toc510528414" w:history="1">
         <w:r>
           <w:rPr>
             <w:rStyle w:val="Hyperlink"/>
@@ -2333,7 +2549,7 @@
             <w:noProof/>
             <w:webHidden/>
           </w:rPr>
-          <w:instrText xml:space="preserve"> PAGEREF _Toc510475402 \h </w:instrText>
+          <w:instrText xml:space="preserve"> PAGEREF _Toc510528414 \h </w:instrText>
         </w:r>
         <w:r>
           <w:rPr>
@@ -2371,7 +2587,7 @@
           <w:noProof/>
         </w:rPr>
       </w:pPr>
-      <w:hyperlink w:anchor="_Toc510475403" w:history="1">
+      <w:hyperlink w:anchor="_Toc510528415" w:history="1">
         <w:r>
           <w:rPr>
             <w:rStyle w:val="Hyperlink"/>
@@ -2411,7 +2627,7 @@
             <w:noProof/>
             <w:webHidden/>
           </w:rPr>
-          <w:instrText xml:space="preserve"> PAGEREF _Toc510475403 \h </w:instrText>
+          <w:instrText xml:space="preserve"> PAGEREF _Toc510528415 \h </w:instrText>
         </w:r>
         <w:r>
           <w:rPr>
@@ -2449,7 +2665,7 @@
           <w:noProof/>
         </w:rPr>
       </w:pPr>
-      <w:hyperlink w:anchor="_Toc510475404" w:history="1">
+      <w:hyperlink w:anchor="_Toc510528416" w:history="1">
         <w:r>
           <w:rPr>
             <w:rStyle w:val="Hyperlink"/>
@@ -2489,7 +2705,7 @@
             <w:noProof/>
             <w:webHidden/>
           </w:rPr>
-          <w:instrText xml:space="preserve"> PAGEREF _Toc510475404 \h </w:instrText>
+          <w:instrText xml:space="preserve"> PAGEREF _Toc510528416 \h </w:instrText>
         </w:r>
         <w:r>
           <w:rPr>
@@ -2527,7 +2743,7 @@
           <w:noProof/>
         </w:rPr>
       </w:pPr>
-      <w:hyperlink w:anchor="_Toc510475405" w:history="1">
+      <w:hyperlink w:anchor="_Toc510528417" w:history="1">
         <w:r>
           <w:rPr>
             <w:rStyle w:val="Hyperlink"/>
@@ -2567,7 +2783,7 @@
             <w:noProof/>
             <w:webHidden/>
           </w:rPr>
-          <w:instrText xml:space="preserve"> PAGEREF _Toc510475405 \h </w:instrText>
+          <w:instrText xml:space="preserve"> PAGEREF _Toc510528417 \h </w:instrText>
         </w:r>
         <w:r>
           <w:rPr>
@@ -2609,7 +2825,7 @@
           <w:noProof/>
         </w:rPr>
       </w:pPr>
-      <w:hyperlink w:anchor="_Toc510475406" w:history="1">
+      <w:hyperlink w:anchor="_Toc510528418" w:history="1">
         <w:r>
           <w:rPr>
             <w:rStyle w:val="Hyperlink"/>
@@ -2649,7 +2865,7 @@
             <w:noProof/>
             <w:webHidden/>
           </w:rPr>
-          <w:instrText xml:space="preserve"> PAGEREF _Toc510475406 \h </w:instrText>
+          <w:instrText xml:space="preserve"> PAGEREF _Toc510528418 \h </w:instrText>
         </w:r>
         <w:r>
           <w:rPr>
@@ -2687,7 +2903,7 @@
           <w:noProof/>
         </w:rPr>
       </w:pPr>
-      <w:hyperlink w:anchor="_Toc510475407" w:history="1">
+      <w:hyperlink w:anchor="_Toc510528419" w:history="1">
         <w:r>
           <w:rPr>
             <w:rStyle w:val="Hyperlink"/>
@@ -2727,7 +2943,7 @@
             <w:noProof/>
             <w:webHidden/>
           </w:rPr>
-          <w:instrText xml:space="preserve"> PAGEREF _Toc510475407 \h </w:instrText>
+          <w:instrText xml:space="preserve"> PAGEREF _Toc510528419 \h </w:instrText>
         </w:r>
         <w:r>
           <w:rPr>
@@ -2765,7 +2981,7 @@
           <w:noProof/>
         </w:rPr>
       </w:pPr>
-      <w:hyperlink w:anchor="_Toc510475408" w:history="1">
+      <w:hyperlink w:anchor="_Toc510528420" w:history="1">
         <w:r>
           <w:rPr>
             <w:rStyle w:val="Hyperlink"/>
@@ -2805,7 +3021,7 @@
             <w:noProof/>
             <w:webHidden/>
           </w:rPr>
-          <w:instrText xml:space="preserve"> PAGEREF _Toc510475408 \h </w:instrText>
+          <w:instrText xml:space="preserve"> PAGEREF _Toc510528420 \h </w:instrText>
         </w:r>
         <w:r>
           <w:rPr>
@@ -2847,7 +3063,7 @@
           <w:noProof/>
         </w:rPr>
       </w:pPr>
-      <w:hyperlink w:anchor="_Toc510475409" w:history="1">
+      <w:hyperlink w:anchor="_Toc510528421" w:history="1">
         <w:r>
           <w:rPr>
             <w:rStyle w:val="Hyperlink"/>
@@ -2887,7 +3103,7 @@
             <w:noProof/>
             <w:webHidden/>
           </w:rPr>
-          <w:instrText xml:space="preserve"> PAGEREF _Toc510475409 \h </w:instrText>
+          <w:instrText xml:space="preserve"> PAGEREF _Toc510528421 \h </w:instrText>
         </w:r>
         <w:r>
           <w:rPr>
@@ -2925,7 +3141,7 @@
           <w:noProof/>
         </w:rPr>
       </w:pPr>
-      <w:hyperlink w:anchor="_Toc510475410" w:history="1">
+      <w:hyperlink w:anchor="_Toc510528422" w:history="1">
         <w:r>
           <w:rPr>
             <w:rStyle w:val="Hyperlink"/>
@@ -2965,7 +3181,7 @@
             <w:noProof/>
             <w:webHidden/>
           </w:rPr>
-          <w:instrText xml:space="preserve"> PAGEREF _Toc510475410 \h </w:instrText>
+          <w:instrText xml:space="preserve"> PAGEREF _Toc510528422 \h </w:instrText>
         </w:r>
         <w:r>
           <w:rPr>
@@ -3003,7 +3219,7 @@
           <w:noProof/>
         </w:rPr>
       </w:pPr>
-      <w:hyperlink w:anchor="_Toc510475411" w:history="1">
+      <w:hyperlink w:anchor="_Toc510528423" w:history="1">
         <w:r>
           <w:rPr>
             <w:rStyle w:val="Hyperlink"/>
@@ -3043,7 +3259,7 @@
             <w:noProof/>
             <w:webHidden/>
           </w:rPr>
-          <w:instrText xml:space="preserve"> PAGEREF _Toc510475411 \h </w:instrText>
+          <w:instrText xml:space="preserve"> PAGEREF _Toc510528423 \h </w:instrText>
         </w:r>
         <w:r>
           <w:rPr>
@@ -3085,7 +3301,7 @@
           <w:noProof/>
         </w:rPr>
       </w:pPr>
-      <w:hyperlink w:anchor="_Toc510475412" w:history="1">
+      <w:hyperlink w:anchor="_Toc510528424" w:history="1">
         <w:r>
           <w:rPr>
             <w:rStyle w:val="Hyperlink"/>
@@ -3125,7 +3341,7 @@
             <w:noProof/>
             <w:webHidden/>
           </w:rPr>
-          <w:instrText xml:space="preserve"> PAGEREF _Toc510475412 \h </w:instrText>
+          <w:instrText xml:space="preserve"> PAGEREF _Toc510528424 \h </w:instrText>
         </w:r>
         <w:r>
           <w:rPr>
@@ -3163,7 +3379,7 @@
           <w:noProof/>
         </w:rPr>
       </w:pPr>
-      <w:hyperlink w:anchor="_Toc510475413" w:history="1">
+      <w:hyperlink w:anchor="_Toc510528425" w:history="1">
         <w:r>
           <w:rPr>
             <w:rStyle w:val="Hyperlink"/>
@@ -3203,7 +3419,7 @@
             <w:noProof/>
             <w:webHidden/>
           </w:rPr>
-          <w:instrText xml:space="preserve"> PAGEREF _Toc510475413 \h </w:instrText>
+          <w:instrText xml:space="preserve"> PAGEREF _Toc510528425 \h </w:instrText>
         </w:r>
         <w:r>
           <w:rPr>
@@ -3245,7 +3461,7 @@
           <w:noProof/>
         </w:rPr>
       </w:pPr>
-      <w:hyperlink w:anchor="_Toc510475414" w:history="1">
+      <w:hyperlink w:anchor="_Toc510528426" w:history="1">
         <w:r>
           <w:rPr>
             <w:rStyle w:val="Hyperlink"/>
@@ -3285,7 +3501,7 @@
             <w:noProof/>
             <w:webHidden/>
           </w:rPr>
-          <w:instrText xml:space="preserve"> PAGEREF _Toc510475414 \h </w:instrText>
+          <w:instrText xml:space="preserve"> PAGEREF _Toc510528426 \h </w:instrText>
         </w:r>
         <w:r>
           <w:rPr>
@@ -3323,7 +3539,7 @@
           <w:noProof/>
         </w:rPr>
       </w:pPr>
-      <w:hyperlink w:anchor="_Toc510475415" w:history="1">
+      <w:hyperlink w:anchor="_Toc510528427" w:history="1">
         <w:r>
           <w:rPr>
             <w:rStyle w:val="Hyperlink"/>
@@ -3363,7 +3579,7 @@
             <w:noProof/>
             <w:webHidden/>
           </w:rPr>
-          <w:instrText xml:space="preserve"> PAGEREF _Toc510475415 \h </w:instrText>
+          <w:instrText xml:space="preserve"> PAGEREF _Toc510528427 \h </w:instrText>
         </w:r>
         <w:r>
           <w:rPr>
@@ -3405,7 +3621,7 @@
           <w:noProof/>
         </w:rPr>
       </w:pPr>
-      <w:hyperlink w:anchor="_Toc510475416" w:history="1">
+      <w:hyperlink w:anchor="_Toc510528428" w:history="1">
         <w:r>
           <w:rPr>
             <w:rStyle w:val="Hyperlink"/>
@@ -3445,7 +3661,7 @@
             <w:noProof/>
             <w:webHidden/>
           </w:rPr>
-          <w:instrText xml:space="preserve"> PAGEREF _Toc510475416 \h </w:instrText>
+          <w:instrText xml:space="preserve"> PAGEREF _Toc510528428 \h </w:instrText>
         </w:r>
         <w:r>
           <w:rPr>
@@ -3483,7 +3699,7 @@
           <w:noProof/>
         </w:rPr>
       </w:pPr>
-      <w:hyperlink w:anchor="_Toc510475417" w:history="1">
+      <w:hyperlink w:anchor="_Toc510528429" w:history="1">
         <w:r>
           <w:rPr>
             <w:rStyle w:val="Hyperlink"/>
@@ -3523,7 +3739,7 @@
             <w:noProof/>
             <w:webHidden/>
           </w:rPr>
-          <w:instrText xml:space="preserve"> PAGEREF _Toc510475417 \h </w:instrText>
+          <w:instrText xml:space="preserve"> PAGEREF _Toc510528429 \h </w:instrText>
         </w:r>
         <w:r>
           <w:rPr>
@@ -3561,7 +3777,7 @@
           <w:noProof/>
         </w:rPr>
       </w:pPr>
-      <w:hyperlink w:anchor="_Toc510475418" w:history="1">
+      <w:hyperlink w:anchor="_Toc510528430" w:history="1">
         <w:r>
           <w:rPr>
             <w:rStyle w:val="Hyperlink"/>
@@ -3601,7 +3817,7 @@
             <w:noProof/>
             <w:webHidden/>
           </w:rPr>
-          <w:instrText xml:space="preserve"> PAGEREF _Toc510475418 \h </w:instrText>
+          <w:instrText xml:space="preserve"> PAGEREF _Toc510528430 \h </w:instrText>
         </w:r>
         <w:r>
           <w:rPr>
@@ -3639,7 +3855,7 @@
           <w:noProof/>
         </w:rPr>
       </w:pPr>
-      <w:hyperlink w:anchor="_Toc510475419" w:history="1">
+      <w:hyperlink w:anchor="_Toc510528431" w:history="1">
         <w:r>
           <w:rPr>
             <w:rStyle w:val="Hyperlink"/>
@@ -3679,7 +3895,7 @@
             <w:noProof/>
             <w:webHidden/>
           </w:rPr>
-          <w:instrText xml:space="preserve"> PAGEREF _Toc510475419 \h </w:instrText>
+          <w:instrText xml:space="preserve"> PAGEREF _Toc510528431 \h </w:instrText>
         </w:r>
         <w:r>
           <w:rPr>
@@ -3717,7 +3933,7 @@
           <w:noProof/>
         </w:rPr>
       </w:pPr>
-      <w:hyperlink w:anchor="_Toc510475420" w:history="1">
+      <w:hyperlink w:anchor="_Toc510528432" w:history="1">
         <w:r>
           <w:rPr>
             <w:rStyle w:val="Hyperlink"/>
@@ -3757,7 +3973,7 @@
             <w:noProof/>
             <w:webHidden/>
           </w:rPr>
-          <w:instrText xml:space="preserve"> PAGEREF _Toc510475420 \h </w:instrText>
+          <w:instrText xml:space="preserve"> PAGEREF _Toc510528432 \h </w:instrText>
         </w:r>
         <w:r>
           <w:rPr>
@@ -3795,7 +4011,7 @@
           <w:noProof/>
         </w:rPr>
       </w:pPr>
-      <w:hyperlink w:anchor="_Toc510475421" w:history="1">
+      <w:hyperlink w:anchor="_Toc510528433" w:history="1">
         <w:r>
           <w:rPr>
             <w:rStyle w:val="Hyperlink"/>
@@ -3835,7 +4051,7 @@
             <w:noProof/>
             <w:webHidden/>
           </w:rPr>
-          <w:instrText xml:space="preserve"> PAGEREF _Toc510475421 \h </w:instrText>
+          <w:instrText xml:space="preserve"> PAGEREF _Toc510528433 \h </w:instrText>
         </w:r>
         <w:r>
           <w:rPr>
@@ -3873,7 +4089,7 @@
           <w:noProof/>
         </w:rPr>
       </w:pPr>
-      <w:hyperlink w:anchor="_Toc510475422" w:history="1">
+      <w:hyperlink w:anchor="_Toc510528434" w:history="1">
         <w:r>
           <w:rPr>
             <w:rStyle w:val="Hyperlink"/>
@@ -3913,7 +4129,7 @@
             <w:noProof/>
             <w:webHidden/>
           </w:rPr>
-          <w:instrText xml:space="preserve"> PAGEREF _Toc510475422 \h </w:instrText>
+          <w:instrText xml:space="preserve"> PAGEREF _Toc510528434 \h </w:instrText>
         </w:r>
         <w:r>
           <w:rPr>
@@ -3951,7 +4167,7 @@
           <w:noProof/>
         </w:rPr>
       </w:pPr>
-      <w:hyperlink w:anchor="_Toc510475423" w:history="1">
+      <w:hyperlink w:anchor="_Toc510528435" w:history="1">
         <w:r>
           <w:rPr>
             <w:rStyle w:val="Hyperlink"/>
@@ -3991,7 +4207,7 @@
             <w:noProof/>
             <w:webHidden/>
           </w:rPr>
-          <w:instrText xml:space="preserve"> PAGEREF _Toc510475423 \h </w:instrText>
+          <w:instrText xml:space="preserve"> PAGEREF _Toc510528435 \h </w:instrText>
         </w:r>
         <w:r>
           <w:rPr>
@@ -4029,7 +4245,7 @@
           <w:noProof/>
         </w:rPr>
       </w:pPr>
-      <w:hyperlink w:anchor="_Toc510475424" w:history="1">
+      <w:hyperlink w:anchor="_Toc510528436" w:history="1">
         <w:r>
           <w:rPr>
             <w:rStyle w:val="Hyperlink"/>
@@ -4069,7 +4285,7 @@
             <w:noProof/>
             <w:webHidden/>
           </w:rPr>
-          <w:instrText xml:space="preserve"> PAGEREF _Toc510475424 \h </w:instrText>
+          <w:instrText xml:space="preserve"> PAGEREF _Toc510528436 \h </w:instrText>
         </w:r>
         <w:r>
           <w:rPr>
@@ -4107,7 +4323,7 @@
           <w:noProof/>
         </w:rPr>
       </w:pPr>
-      <w:hyperlink w:anchor="_Toc510475425" w:history="1">
+      <w:hyperlink w:anchor="_Toc510528437" w:history="1">
         <w:r>
           <w:rPr>
             <w:rStyle w:val="Hyperlink"/>
@@ -4147,7 +4363,7 @@
             <w:noProof/>
             <w:webHidden/>
           </w:rPr>
-          <w:instrText xml:space="preserve"> PAGEREF _Toc510475425 \h </w:instrText>
+          <w:instrText xml:space="preserve"> PAGEREF _Toc510528437 \h </w:instrText>
         </w:r>
         <w:r>
           <w:rPr>
@@ -4185,7 +4401,7 @@
           <w:noProof/>
         </w:rPr>
       </w:pPr>
-      <w:hyperlink w:anchor="_Toc510475426" w:history="1">
+      <w:hyperlink w:anchor="_Toc510528438" w:history="1">
         <w:r>
           <w:rPr>
             <w:rStyle w:val="Hyperlink"/>
@@ -4225,7 +4441,7 @@
             <w:noProof/>
             <w:webHidden/>
           </w:rPr>
-          <w:instrText xml:space="preserve"> PAGEREF _Toc510475426 \h </w:instrText>
+          <w:instrText xml:space="preserve"> PAGEREF _Toc510528438 \h </w:instrText>
         </w:r>
         <w:r>
           <w:rPr>
@@ -4284,14 +4500,14 @@
       <w:pPr>
         <w:pStyle w:val="Heading1"/>
       </w:pPr>
-      <w:bookmarkStart w:id="0" w:name="_Toc507357943"/>
-      <w:bookmarkStart w:id="1" w:name="_Toc510475390"/>
+      <w:bookmarkStart w:id="1" w:name="_Toc507357943"/>
+      <w:bookmarkStart w:id="2" w:name="_Toc510528402"/>
       <w:r>
         <w:lastRenderedPageBreak/>
         <w:t>Team Description</w:t>
       </w:r>
-      <w:bookmarkEnd w:id="0"/>
       <w:bookmarkEnd w:id="1"/>
+      <w:bookmarkEnd w:id="2"/>
     </w:p>
     <w:p>
       <w:pPr>
@@ -4496,14 +4712,14 @@
       <w:pPr>
         <w:pStyle w:val="Heading1"/>
       </w:pPr>
-      <w:bookmarkStart w:id="2" w:name="_Toc507357944"/>
-      <w:bookmarkStart w:id="3" w:name="_Toc510475391"/>
+      <w:bookmarkStart w:id="3" w:name="_Toc507357944"/>
+      <w:bookmarkStart w:id="4" w:name="_Toc510528403"/>
       <w:r>
         <w:lastRenderedPageBreak/>
         <w:t>Terminology</w:t>
       </w:r>
-      <w:bookmarkEnd w:id="2"/>
       <w:bookmarkEnd w:id="3"/>
+      <w:bookmarkEnd w:id="4"/>
     </w:p>
     <w:p/>
     <w:p>
@@ -5084,14 +5300,14 @@
       <w:pPr>
         <w:pStyle w:val="Heading1"/>
       </w:pPr>
-      <w:bookmarkStart w:id="4" w:name="_Toc507357945"/>
-      <w:bookmarkStart w:id="5" w:name="_Toc510475392"/>
+      <w:bookmarkStart w:id="5" w:name="_Toc507357945"/>
+      <w:bookmarkStart w:id="6" w:name="_Toc510528404"/>
       <w:r>
         <w:lastRenderedPageBreak/>
         <w:t>Banking and Money Transfer System</w:t>
       </w:r>
-      <w:bookmarkEnd w:id="4"/>
       <w:bookmarkEnd w:id="5"/>
+      <w:bookmarkEnd w:id="6"/>
     </w:p>
     <w:p/>
     <w:p>
@@ -5106,13 +5322,13 @@
       <w:pPr>
         <w:pStyle w:val="Heading2"/>
       </w:pPr>
-      <w:bookmarkStart w:id="6" w:name="_Toc507357946"/>
-      <w:bookmarkStart w:id="7" w:name="_Toc510475393"/>
+      <w:bookmarkStart w:id="7" w:name="_Toc507357946"/>
+      <w:bookmarkStart w:id="8" w:name="_Toc510528405"/>
       <w:r>
         <w:t>Overview</w:t>
       </w:r>
-      <w:bookmarkEnd w:id="6"/>
       <w:bookmarkEnd w:id="7"/>
+      <w:bookmarkEnd w:id="8"/>
     </w:p>
     <w:p>
       <w:pPr>
@@ -5277,16 +5493,16 @@
       <w:pPr>
         <w:pStyle w:val="Heading2"/>
       </w:pPr>
-      <w:bookmarkStart w:id="8" w:name="_Toc507357947"/>
-      <w:bookmarkStart w:id="9" w:name="_Toc510475394"/>
+      <w:bookmarkStart w:id="9" w:name="_Toc507357947"/>
+      <w:bookmarkStart w:id="10" w:name="_Toc510528406"/>
       <w:r>
         <w:t>Account C</w:t>
       </w:r>
       <w:r>
         <w:t>reation</w:t>
       </w:r>
-      <w:bookmarkEnd w:id="8"/>
       <w:bookmarkEnd w:id="9"/>
+      <w:bookmarkEnd w:id="10"/>
     </w:p>
     <w:p>
       <w:pPr>
@@ -5337,14 +5553,14 @@
         <w:pStyle w:val="Heading3"/>
         <w:spacing w:after="0" w:line="276" w:lineRule="auto"/>
       </w:pPr>
-      <w:bookmarkStart w:id="10" w:name="_Toc510475395"/>
+      <w:bookmarkStart w:id="11" w:name="_Toc510528407"/>
       <w:r>
         <w:rPr>
           <w:b w:val="0"/>
         </w:rPr>
         <w:t>Personal Information</w:t>
       </w:r>
-      <w:bookmarkEnd w:id="10"/>
+      <w:bookmarkEnd w:id="11"/>
     </w:p>
     <w:p>
       <w:pPr>
@@ -5363,7 +5579,13 @@
       </w:r>
       <w:r>
         <w:tab/>
-        <w:t>RID – 0001</w:t>
+        <w:t>RID – 0</w:t>
+      </w:r>
+      <w:r>
+        <w:t>2</w:t>
+      </w:r>
+      <w:r>
+        <w:t>01</w:t>
       </w:r>
     </w:p>
     <w:p>
@@ -5385,7 +5607,13 @@
       </w:r>
       <w:r>
         <w:tab/>
-        <w:t>RID – 0002</w:t>
+        <w:t>RID – 0</w:t>
+      </w:r>
+      <w:r>
+        <w:t>2</w:t>
+      </w:r>
+      <w:r>
+        <w:t>02</w:t>
       </w:r>
     </w:p>
     <w:p>
@@ -5410,7 +5638,13 @@
       </w:r>
       <w:r>
         <w:tab/>
-        <w:t>RID – 0003</w:t>
+        <w:t>RID – 0</w:t>
+      </w:r>
+      <w:r>
+        <w:t>2</w:t>
+      </w:r>
+      <w:r>
+        <w:t>03</w:t>
       </w:r>
     </w:p>
     <w:p>
@@ -5432,7 +5666,13 @@
       </w:r>
       <w:r>
         <w:tab/>
-        <w:t>RID – 0004</w:t>
+        <w:t>RID – 0</w:t>
+      </w:r>
+      <w:r>
+        <w:t>2</w:t>
+      </w:r>
+      <w:r>
+        <w:t>04</w:t>
       </w:r>
     </w:p>
     <w:p>
@@ -5454,7 +5694,13 @@
       </w:r>
       <w:r>
         <w:tab/>
-        <w:t>RID – 0005</w:t>
+        <w:t>RID – 0</w:t>
+      </w:r>
+      <w:r>
+        <w:t>2</w:t>
+      </w:r>
+      <w:r>
+        <w:t>05</w:t>
       </w:r>
     </w:p>
     <w:p>
@@ -5473,7 +5719,13 @@
       </w:r>
       <w:r>
         <w:tab/>
-        <w:t>RID – 0006</w:t>
+        <w:t>RID – 0</w:t>
+      </w:r>
+      <w:r>
+        <w:t>2</w:t>
+      </w:r>
+      <w:r>
+        <w:t>06</w:t>
       </w:r>
     </w:p>
     <w:p>
@@ -5492,7 +5744,13 @@
       </w:r>
       <w:r>
         <w:tab/>
-        <w:t>RID – 0007</w:t>
+        <w:t>RID – 0</w:t>
+      </w:r>
+      <w:r>
+        <w:t>2</w:t>
+      </w:r>
+      <w:r>
+        <w:t>07</w:t>
       </w:r>
     </w:p>
     <w:p>
@@ -5514,7 +5772,13 @@
       </w:r>
       <w:r>
         <w:tab/>
-        <w:t>RID – 0008</w:t>
+        <w:t>RID – 0</w:t>
+      </w:r>
+      <w:r>
+        <w:t>2</w:t>
+      </w:r>
+      <w:r>
+        <w:t>08</w:t>
       </w:r>
     </w:p>
     <w:p>
@@ -5527,7 +5791,7 @@
           <w:iCs/>
         </w:rPr>
       </w:pPr>
-      <w:bookmarkStart w:id="11" w:name="_Toc510475396"/>
+      <w:bookmarkStart w:id="12" w:name="_Toc510528408"/>
       <w:r>
         <w:rPr>
           <w:b w:val="0"/>
@@ -5541,13 +5805,25 @@
         </w:rPr>
         <w:t xml:space="preserve"> Created</w:t>
       </w:r>
-      <w:bookmarkEnd w:id="11"/>
+      <w:bookmarkEnd w:id="12"/>
     </w:p>
     <w:p>
       <w:pPr>
         <w:spacing w:after="0" w:line="360" w:lineRule="auto"/>
       </w:pPr>
       <w:r>
+        <w:t>RID – 0</w:t>
+      </w:r>
+      <w:r>
+        <w:t>2</w:t>
+      </w:r>
+      <w:r>
+        <w:t>0</w:t>
+      </w:r>
+      <w:r>
+        <w:t xml:space="preserve">9: </w:t>
+      </w:r>
+      <w:r>
         <w:t xml:space="preserve">The user </w:t>
       </w:r>
       <w:r>
@@ -5584,13 +5860,28 @@
       <w:pPr>
         <w:pStyle w:val="Heading2"/>
       </w:pPr>
-      <w:bookmarkStart w:id="12" w:name="_Toc510475397"/>
+      <w:bookmarkStart w:id="13" w:name="_Toc510528409"/>
       <w:r>
         <w:t>User Login</w:t>
       </w:r>
-      <w:bookmarkEnd w:id="12"/>
-    </w:p>
-    <w:p>
+      <w:bookmarkEnd w:id="13"/>
+    </w:p>
+    <w:p>
+      <w:r>
+        <w:t xml:space="preserve">RID – </w:t>
+      </w:r>
+      <w:r>
+        <w:t>03</w:t>
+      </w:r>
+      <w:r>
+        <w:t>0</w:t>
+      </w:r>
+      <w:r>
+        <w:t>1</w:t>
+      </w:r>
+      <w:r>
+        <w:t xml:space="preserve">: </w:t>
+      </w:r>
       <w:r>
         <w:t xml:space="preserve">The system </w:t>
       </w:r>
@@ -5615,12 +5906,12 @@
       <w:pPr>
         <w:pStyle w:val="Heading2"/>
       </w:pPr>
-      <w:bookmarkStart w:id="13" w:name="_Toc510475398"/>
       <w:bookmarkStart w:id="14" w:name="_Toc507357948"/>
+      <w:bookmarkStart w:id="15" w:name="_Toc510528410"/>
       <w:r>
         <w:t>User Log Out</w:t>
       </w:r>
-      <w:bookmarkEnd w:id="13"/>
+      <w:bookmarkEnd w:id="15"/>
     </w:p>
     <w:p>
       <w:r>
@@ -5641,8 +5932,6 @@
       <w:r>
         <w:t>-</w:t>
       </w:r>
-      <w:bookmarkStart w:id="15" w:name="_GoBack"/>
-      <w:bookmarkEnd w:id="15"/>
       <w:r>
         <w:t xml:space="preserve">in </w:t>
       </w:r>
@@ -5658,7 +5947,7 @@
           <w:b w:val="0"/>
         </w:rPr>
       </w:pPr>
-      <w:bookmarkStart w:id="16" w:name="_Toc510475399"/>
+      <w:bookmarkStart w:id="16" w:name="_Toc510528411"/>
       <w:r>
         <w:rPr>
           <w:b w:val="0"/>
@@ -5671,6 +5960,9 @@
       <w:pPr>
         <w:spacing w:after="0"/>
       </w:pPr>
+      <w:r>
+        <w:t xml:space="preserve">RID – 0401: </w:t>
+      </w:r>
       <w:r>
         <w:t>The user prompts the system to log themselves out of their account.</w:t>
       </w:r>
@@ -5683,7 +5975,7 @@
           <w:b w:val="0"/>
         </w:rPr>
       </w:pPr>
-      <w:bookmarkStart w:id="17" w:name="_Toc510475400"/>
+      <w:bookmarkStart w:id="17" w:name="_Toc510528412"/>
       <w:r>
         <w:rPr>
           <w:b w:val="0"/>
@@ -5697,6 +5989,15 @@
         <w:spacing w:after="0" w:line="360" w:lineRule="auto"/>
       </w:pPr>
       <w:r>
+        <w:t>RID – 040</w:t>
+      </w:r>
+      <w:r>
+        <w:t>2</w:t>
+      </w:r>
+      <w:r>
+        <w:t xml:space="preserve">: </w:t>
+      </w:r>
+      <w:r>
         <w:t>The user closes the program while the user is still logged into the system.</w:t>
       </w:r>
     </w:p>
@@ -5709,7 +6010,7 @@
       <w:pPr>
         <w:pStyle w:val="Heading2"/>
       </w:pPr>
-      <w:bookmarkStart w:id="18" w:name="_Toc510475401"/>
+      <w:bookmarkStart w:id="18" w:name="_Toc510528413"/>
       <w:r>
         <w:t xml:space="preserve">Edit Account </w:t>
       </w:r>
@@ -5721,6 +6022,15 @@
     </w:p>
     <w:p>
       <w:r>
+        <w:t>RID – 0</w:t>
+      </w:r>
+      <w:r>
+        <w:t>5</w:t>
+      </w:r>
+      <w:r>
+        <w:t xml:space="preserve">01: </w:t>
+      </w:r>
+      <w:r>
         <w:t xml:space="preserve">The system </w:t>
       </w:r>
       <w:r>
@@ -5756,7 +6066,7 @@
       <w:pPr>
         <w:pStyle w:val="Heading2"/>
       </w:pPr>
-      <w:bookmarkStart w:id="19" w:name="_Toc510475402"/>
+      <w:bookmarkStart w:id="19" w:name="_Toc510528414"/>
       <w:r>
         <w:t>Transfer Funds to Account</w:t>
       </w:r>
@@ -5784,7 +6094,7 @@
           <w:b w:val="0"/>
         </w:rPr>
       </w:pPr>
-      <w:bookmarkStart w:id="20" w:name="_Toc510475403"/>
+      <w:bookmarkStart w:id="20" w:name="_Toc510528415"/>
       <w:r>
         <w:rPr>
           <w:b w:val="0"/>
@@ -5797,6 +6107,9 @@
       <w:pPr>
         <w:spacing w:after="0"/>
       </w:pPr>
+      <w:r>
+        <w:t xml:space="preserve">RID – 0601: </w:t>
+      </w:r>
       <w:r>
         <w:t>The user enters a recipient to transfer funds to.</w:t>
       </w:r>
@@ -5809,7 +6122,7 @@
           <w:b w:val="0"/>
         </w:rPr>
       </w:pPr>
-      <w:bookmarkStart w:id="21" w:name="_Toc510475404"/>
+      <w:bookmarkStart w:id="21" w:name="_Toc510528416"/>
       <w:r>
         <w:rPr>
           <w:b w:val="0"/>
@@ -5819,6 +6132,16 @@
       <w:bookmarkEnd w:id="21"/>
     </w:p>
     <w:p>
+      <w:r>
+        <w:lastRenderedPageBreak/>
+        <w:t>RID – 060</w:t>
+      </w:r>
+      <w:r>
+        <w:t>2</w:t>
+      </w:r>
+      <w:r>
+        <w:t xml:space="preserve">: </w:t>
+      </w:r>
       <w:r>
         <w:t>The user specifies an amount of funds to transfer the funds to the recipient</w:t>
       </w:r>
@@ -5834,12 +6157,11 @@
           <w:b w:val="0"/>
         </w:rPr>
       </w:pPr>
-      <w:bookmarkStart w:id="22" w:name="_Toc510475405"/>
+      <w:bookmarkStart w:id="22" w:name="_Toc510528417"/>
       <w:r>
         <w:rPr>
           <w:b w:val="0"/>
         </w:rPr>
-        <w:lastRenderedPageBreak/>
         <w:t>Fund Amount</w:t>
       </w:r>
       <w:r>
@@ -5854,6 +6176,15 @@
       <w:pPr>
         <w:spacing w:after="0" w:line="240" w:lineRule="auto"/>
       </w:pPr>
+      <w:r>
+        <w:t>RID – 060</w:t>
+      </w:r>
+      <w:r>
+        <w:t>3</w:t>
+      </w:r>
+      <w:r>
+        <w:t xml:space="preserve">: </w:t>
+      </w:r>
       <w:r>
         <w:t xml:space="preserve">The user specifies an amount of funds that does not exceed </w:t>
       </w:r>
@@ -5876,7 +6207,7 @@
         <w:pStyle w:val="Heading2"/>
         <w:spacing w:line="240" w:lineRule="auto"/>
       </w:pPr>
-      <w:bookmarkStart w:id="23" w:name="_Toc510475406"/>
+      <w:bookmarkStart w:id="23" w:name="_Toc510528418"/>
       <w:r>
         <w:t>Deposit</w:t>
       </w:r>
@@ -5928,7 +6259,7 @@
           <w:b w:val="0"/>
         </w:rPr>
       </w:pPr>
-      <w:bookmarkStart w:id="24" w:name="_Toc510475407"/>
+      <w:bookmarkStart w:id="24" w:name="_Toc510528419"/>
       <w:r>
         <w:rPr>
           <w:b w:val="0"/>
@@ -5941,6 +6272,9 @@
       <w:pPr>
         <w:spacing w:after="0"/>
       </w:pPr>
+      <w:r>
+        <w:t xml:space="preserve">RID – 0701: </w:t>
+      </w:r>
       <w:r>
         <w:t xml:space="preserve">The user enters their </w:t>
       </w:r>
@@ -5971,7 +6305,7 @@
           <w:b w:val="0"/>
         </w:rPr>
       </w:pPr>
-      <w:bookmarkStart w:id="25" w:name="_Toc510475408"/>
+      <w:bookmarkStart w:id="25" w:name="_Toc510528420"/>
       <w:r>
         <w:rPr>
           <w:b w:val="0"/>
@@ -5985,6 +6319,15 @@
         <w:spacing w:after="0"/>
       </w:pPr>
       <w:r>
+        <w:t>RID – 070</w:t>
+      </w:r>
+      <w:r>
+        <w:t>2</w:t>
+      </w:r>
+      <w:r>
+        <w:t xml:space="preserve">: </w:t>
+      </w:r>
+      <w:r>
         <w:t>The user’s debit card is active and can be used, not in disabled or cancelled state.</w:t>
       </w:r>
     </w:p>
@@ -5998,7 +6341,7 @@
       <w:pPr>
         <w:pStyle w:val="Heading2"/>
       </w:pPr>
-      <w:bookmarkStart w:id="26" w:name="_Toc510475409"/>
+      <w:bookmarkStart w:id="26" w:name="_Toc510528421"/>
       <w:r>
         <w:t>Debit Card Request</w:t>
       </w:r>
@@ -6035,7 +6378,7 @@
           <w:b w:val="0"/>
         </w:rPr>
       </w:pPr>
-      <w:bookmarkStart w:id="27" w:name="_Toc510475410"/>
+      <w:bookmarkStart w:id="27" w:name="_Toc510528422"/>
       <w:r>
         <w:rPr>
           <w:b w:val="0"/>
@@ -6060,6 +6403,9 @@
       <w:pPr>
         <w:spacing w:after="0" w:line="360" w:lineRule="auto"/>
       </w:pPr>
+      <w:r>
+        <w:t xml:space="preserve">RID – 0801: </w:t>
+      </w:r>
       <w:r>
         <w:t xml:space="preserve">The user provides an address </w:t>
       </w:r>
@@ -6078,7 +6424,7 @@
           <w:b w:val="0"/>
         </w:rPr>
       </w:pPr>
-      <w:bookmarkStart w:id="28" w:name="_Toc510475411"/>
+      <w:bookmarkStart w:id="28" w:name="_Toc510528423"/>
       <w:r>
         <w:rPr>
           <w:b w:val="0"/>
@@ -6092,6 +6438,15 @@
         <w:spacing w:after="0"/>
       </w:pPr>
       <w:r>
+        <w:t>RID – 080</w:t>
+      </w:r>
+      <w:r>
+        <w:t>2</w:t>
+      </w:r>
+      <w:r>
+        <w:t xml:space="preserve">: </w:t>
+      </w:r>
+      <w:r>
         <w:t xml:space="preserve">The user does not have the maximum number of </w:t>
       </w:r>
       <w:r>
@@ -6116,7 +6471,7 @@
       <w:pPr>
         <w:pStyle w:val="Heading2"/>
       </w:pPr>
-      <w:bookmarkStart w:id="29" w:name="_Toc510475412"/>
+      <w:bookmarkStart w:id="29" w:name="_Toc510528424"/>
       <w:r>
         <w:t>Enable Debit Card</w:t>
       </w:r>
@@ -6156,7 +6511,7 @@
           <w:b w:val="0"/>
         </w:rPr>
       </w:pPr>
-      <w:bookmarkStart w:id="30" w:name="_Toc510475413"/>
+      <w:bookmarkStart w:id="30" w:name="_Toc510528425"/>
       <w:r>
         <w:rPr>
           <w:b w:val="0"/>
@@ -6170,6 +6525,9 @@
         <w:spacing w:after="0"/>
       </w:pPr>
       <w:r>
+        <w:t xml:space="preserve">RID – 0901: </w:t>
+      </w:r>
+      <w:r>
         <w:t>The user activates the debit card using the 16-digit nu</w:t>
       </w:r>
       <w:r>
@@ -6182,10 +6540,9 @@
         <w:pStyle w:val="Heading2"/>
       </w:pPr>
       <w:r>
-        <w:lastRenderedPageBreak/>
         <w:t xml:space="preserve"> </w:t>
       </w:r>
-      <w:bookmarkStart w:id="31" w:name="_Toc510475414"/>
+      <w:bookmarkStart w:id="31" w:name="_Toc510528426"/>
       <w:r>
         <w:t>Debit Card Cancellation</w:t>
       </w:r>
@@ -6219,7 +6576,7 @@
           <w:b w:val="0"/>
         </w:rPr>
       </w:pPr>
-      <w:bookmarkStart w:id="32" w:name="_Toc510475415"/>
+      <w:bookmarkStart w:id="32" w:name="_Toc510528427"/>
       <w:r>
         <w:rPr>
           <w:b w:val="0"/>
@@ -6233,6 +6590,9 @@
         <w:spacing w:after="0"/>
       </w:pPr>
       <w:r>
+        <w:t xml:space="preserve">RID – 1001: </w:t>
+      </w:r>
+      <w:r>
         <w:t xml:space="preserve">The user has contacted personnel to cancel or </w:t>
       </w:r>
       <w:r>
@@ -6266,7 +6626,7 @@
       <w:r>
         <w:t xml:space="preserve"> </w:t>
       </w:r>
-      <w:bookmarkStart w:id="33" w:name="_Toc510475416"/>
+      <w:bookmarkStart w:id="33" w:name="_Toc510528428"/>
       <w:r>
         <w:t>Display</w:t>
       </w:r>
@@ -6309,7 +6669,7 @@
           <w:b w:val="0"/>
         </w:rPr>
       </w:pPr>
-      <w:bookmarkStart w:id="34" w:name="_Toc510475417"/>
+      <w:bookmarkStart w:id="34" w:name="_Toc510528429"/>
       <w:r>
         <w:rPr>
           <w:b w:val="0"/>
@@ -6323,7 +6683,13 @@
         <w:spacing w:after="0"/>
       </w:pPr>
       <w:r>
-        <w:t xml:space="preserve">RID – 1001: </w:t>
+        <w:t>RID – 1</w:t>
+      </w:r>
+      <w:r>
+        <w:t>1</w:t>
+      </w:r>
+      <w:r>
+        <w:t xml:space="preserve">01: </w:t>
       </w:r>
       <w:r>
         <w:t>F</w:t>
@@ -6343,7 +6709,7 @@
           <w:b w:val="0"/>
         </w:rPr>
       </w:pPr>
-      <w:bookmarkStart w:id="35" w:name="_Toc510475418"/>
+      <w:bookmarkStart w:id="35" w:name="_Toc510528430"/>
       <w:r>
         <w:rPr>
           <w:b w:val="0"/>
@@ -6357,7 +6723,13 @@
         <w:spacing w:after="0"/>
       </w:pPr>
       <w:r>
-        <w:t xml:space="preserve">RID – 1002: </w:t>
+        <w:t>RID – 1</w:t>
+      </w:r>
+      <w:r>
+        <w:t>1</w:t>
+      </w:r>
+      <w:r>
+        <w:t xml:space="preserve">02: </w:t>
       </w:r>
       <w:r>
         <w:t>F</w:t>
@@ -6380,7 +6752,7 @@
           <w:b w:val="0"/>
         </w:rPr>
       </w:pPr>
-      <w:bookmarkStart w:id="36" w:name="_Toc510475419"/>
+      <w:bookmarkStart w:id="36" w:name="_Toc510528431"/>
       <w:r>
         <w:rPr>
           <w:b w:val="0"/>
@@ -6394,7 +6766,13 @@
         <w:spacing w:after="0"/>
       </w:pPr>
       <w:r>
-        <w:t xml:space="preserve">RID – 1003: </w:t>
+        <w:t>RID – 1</w:t>
+      </w:r>
+      <w:r>
+        <w:t>1</w:t>
+      </w:r>
+      <w:r>
+        <w:t xml:space="preserve">03: </w:t>
       </w:r>
       <w:r>
         <w:t>F</w:t>
@@ -6414,7 +6792,7 @@
           <w:b w:val="0"/>
         </w:rPr>
       </w:pPr>
-      <w:bookmarkStart w:id="37" w:name="_Toc510475420"/>
+      <w:bookmarkStart w:id="37" w:name="_Toc510528432"/>
       <w:r>
         <w:rPr>
           <w:b w:val="0"/>
@@ -6428,7 +6806,13 @@
         <w:spacing w:after="0"/>
       </w:pPr>
       <w:r>
-        <w:t xml:space="preserve">RID – 1004: </w:t>
+        <w:t>RID – 1</w:t>
+      </w:r>
+      <w:r>
+        <w:t>1</w:t>
+      </w:r>
+      <w:r>
+        <w:t xml:space="preserve">04: </w:t>
       </w:r>
       <w:r>
         <w:t>L</w:t>
@@ -6445,7 +6829,7 @@
           <w:b w:val="0"/>
         </w:rPr>
       </w:pPr>
-      <w:bookmarkStart w:id="38" w:name="_Toc510475421"/>
+      <w:bookmarkStart w:id="38" w:name="_Toc510528433"/>
       <w:r>
         <w:rPr>
           <w:b w:val="0"/>
@@ -6459,7 +6843,13 @@
         <w:spacing w:after="0"/>
       </w:pPr>
       <w:r>
-        <w:t xml:space="preserve">RID – 1005: </w:t>
+        <w:t>RID – 1</w:t>
+      </w:r>
+      <w:r>
+        <w:t>1</w:t>
+      </w:r>
+      <w:r>
+        <w:t xml:space="preserve">05: </w:t>
       </w:r>
       <w:r>
         <w:t>C</w:t>
@@ -6482,7 +6872,7 @@
           <w:b w:val="0"/>
         </w:rPr>
       </w:pPr>
-      <w:bookmarkStart w:id="39" w:name="_Toc510475422"/>
+      <w:bookmarkStart w:id="39" w:name="_Toc510528434"/>
       <w:r>
         <w:rPr>
           <w:b w:val="0"/>
@@ -6496,7 +6886,13 @@
         <w:spacing w:after="0"/>
       </w:pPr>
       <w:r>
-        <w:t xml:space="preserve">RID – 1006: </w:t>
+        <w:t>RID – 1</w:t>
+      </w:r>
+      <w:r>
+        <w:t>1</w:t>
+      </w:r>
+      <w:r>
+        <w:t xml:space="preserve">06: </w:t>
       </w:r>
       <w:r>
         <w:t>D</w:t>
@@ -6513,7 +6909,7 @@
           <w:b w:val="0"/>
         </w:rPr>
       </w:pPr>
-      <w:bookmarkStart w:id="40" w:name="_Toc510475423"/>
+      <w:bookmarkStart w:id="40" w:name="_Toc510528435"/>
       <w:r>
         <w:rPr>
           <w:b w:val="0"/>
@@ -6527,7 +6923,14 @@
         <w:spacing w:after="0"/>
       </w:pPr>
       <w:r>
-        <w:t xml:space="preserve">RID – 1007: </w:t>
+        <w:lastRenderedPageBreak/>
+        <w:t>RID – 1</w:t>
+      </w:r>
+      <w:r>
+        <w:t>1</w:t>
+      </w:r>
+      <w:r>
+        <w:t xml:space="preserve">07: </w:t>
       </w:r>
       <w:r>
         <w:t>D</w:t>
@@ -6544,12 +6947,11 @@
           <w:b w:val="0"/>
         </w:rPr>
       </w:pPr>
-      <w:bookmarkStart w:id="41" w:name="_Toc510475424"/>
+      <w:bookmarkStart w:id="41" w:name="_Toc510528436"/>
       <w:r>
         <w:rPr>
           <w:b w:val="0"/>
         </w:rPr>
-        <w:lastRenderedPageBreak/>
         <w:t>Debit Card Deactivation</w:t>
       </w:r>
       <w:bookmarkEnd w:id="41"/>
@@ -6566,7 +6968,13 @@
         </w:rPr>
       </w:pPr>
       <w:r>
-        <w:t xml:space="preserve">RID – 1008: </w:t>
+        <w:t>RID – 1</w:t>
+      </w:r>
+      <w:r>
+        <w:t>1</w:t>
+      </w:r>
+      <w:r>
+        <w:t xml:space="preserve">08: </w:t>
       </w:r>
       <w:r>
         <w:t>D</w:t>
@@ -6603,7 +7011,7 @@
           <w:b w:val="0"/>
         </w:rPr>
       </w:pPr>
-      <w:bookmarkStart w:id="42" w:name="_Toc510475425"/>
+      <w:bookmarkStart w:id="42" w:name="_Toc510528437"/>
       <w:r>
         <w:rPr>
           <w:b w:val="0"/>
@@ -6617,7 +7025,13 @@
         <w:spacing w:after="0"/>
       </w:pPr>
       <w:r>
-        <w:t xml:space="preserve">RID – 1009: </w:t>
+        <w:t>RID – 1</w:t>
+      </w:r>
+      <w:r>
+        <w:t>1</w:t>
+      </w:r>
+      <w:r>
+        <w:t xml:space="preserve">09: </w:t>
       </w:r>
       <w:r>
         <w:t>Debit card has been cancelled.</w:t>
@@ -6634,7 +7048,7 @@
       <w:r>
         <w:t xml:space="preserve">  </w:t>
       </w:r>
-      <w:bookmarkStart w:id="43" w:name="_Toc510475426"/>
+      <w:bookmarkStart w:id="43" w:name="_Toc510528438"/>
       <w:r>
         <w:rPr>
           <w:b w:val="0"/>
@@ -6648,7 +7062,13 @@
         <w:spacing w:after="0"/>
       </w:pPr>
       <w:r>
-        <w:t xml:space="preserve">RID – 1010: </w:t>
+        <w:t>RID – 1</w:t>
+      </w:r>
+      <w:r>
+        <w:t>1</w:t>
+      </w:r>
+      <w:r>
+        <w:t xml:space="preserve">10: </w:t>
       </w:r>
       <w:r>
         <w:t>A</w:t>
@@ -7046,7 +7466,7 @@
       <w:t xml:space="preserve">                                                                                             MAKK / Rev </w:t>
     </w:r>
     <w:r>
-      <w:t>5</w:t>
+      <w:t>6</w:t>
     </w:r>
   </w:p>
 </w:hdr>
@@ -7069,12 +7489,15 @@
       <w:t xml:space="preserve">                                                                                                                                                                              MAKK / Rev </w:t>
     </w:r>
     <w:r>
-      <w:t>5</w:t>
+      <w:t>6</w:t>
     </w:r>
   </w:p>
   <w:p>
     <w:pPr>
       <w:pStyle w:val="Header"/>
+      <w:tabs>
+        <w:tab w:val="clear" w:pos="4680"/>
+      </w:tabs>
     </w:pPr>
   </w:p>
 </w:hdr>
@@ -12232,7 +12655,7 @@
 </file>
 
 <file path=customXml/itemProps1.xml><?xml version="1.0" encoding="utf-8"?>
-<ds:datastoreItem xmlns:ds="http://schemas.openxmlformats.org/officeDocument/2006/customXml" ds:itemID="{1060C6F1-0DCD-4349-A1E5-EFC483BE7E43}">
+<ds:datastoreItem xmlns:ds="http://schemas.openxmlformats.org/officeDocument/2006/customXml" ds:itemID="{105183E2-2E41-4EB2-82F6-19B7D4E706FB}">
   <ds:schemaRefs>
     <ds:schemaRef ds:uri="http://schemas.openxmlformats.org/officeDocument/2006/bibliography"/>
   </ds:schemaRefs>

</xml_diff>